<commit_message>
add network state security
</commit_message>
<xml_diff>
--- a/OpenAGH.docx
+++ b/OpenAGH.docx
@@ -452,6 +452,104 @@
       <w:pPr>
         <w:pStyle w:val="Bezodstpw"/>
         <w:rPr>
+          <w:bCs/>
+        </w:rPr>
+      </w:pPr>
+      <w:r>
+        <w:rPr>
+          <w:b/>
+          <w:bCs/>
+        </w:rPr>
+        <w:t xml:space="preserve">Dzielenie zasobów- </w:t>
+      </w:r>
+      <w:r>
+        <w:rPr>
+          <w:bCs/>
+        </w:rPr>
+        <w:t>wielu użytkowników może w tym samy czasie przeglądać  te same podręczniki na stronie.</w:t>
+      </w:r>
+    </w:p>
+    <w:p>
+      <w:pPr>
+        <w:pStyle w:val="Bezodstpw"/>
+        <w:rPr>
+          <w:bCs/>
+        </w:rPr>
+      </w:pPr>
+      <w:r>
+        <w:rPr>
+          <w:b/>
+          <w:bCs/>
+        </w:rPr>
+        <w:t xml:space="preserve">Współbieżność – </w:t>
+      </w:r>
+      <w:r>
+        <w:rPr>
+          <w:bCs/>
+        </w:rPr>
+        <w:t xml:space="preserve">wielu użytkowników może przeszukiwać różne obszary strony korzystając z aplikacji. </w:t>
+      </w:r>
+    </w:p>
+    <w:p>
+      <w:pPr>
+        <w:pStyle w:val="Bezodstpw"/>
+        <w:rPr>
+          <w:bCs/>
+        </w:rPr>
+      </w:pPr>
+      <w:r>
+        <w:rPr>
+          <w:b/>
+          <w:bCs/>
+        </w:rPr>
+        <w:t>Tolerowanie awarii –</w:t>
+      </w:r>
+      <w:r>
+        <w:rPr>
+          <w:bCs/>
+        </w:rPr>
+        <w:t xml:space="preserve"> aplikacja</w:t>
+      </w:r>
+      <w:r>
+        <w:rPr>
+          <w:b/>
+          <w:bCs/>
+        </w:rPr>
+        <w:t xml:space="preserve"> </w:t>
+      </w:r>
+      <w:r>
+        <w:rPr>
+          <w:bCs/>
+        </w:rPr>
+        <w:t xml:space="preserve">mobilna będzie działać lecz nie będzie dawać wyników przeglądania  jeśli serwer strony zostanie uszkodzony lub wyłączony. </w:t>
+      </w:r>
+    </w:p>
+    <w:p>
+      <w:pPr>
+        <w:pStyle w:val="Bezodstpw"/>
+        <w:rPr>
+          <w:sz w:val="24"/>
+          <w:szCs w:val="24"/>
+        </w:rPr>
+      </w:pPr>
+      <w:r>
+        <w:rPr>
+          <w:b/>
+          <w:bCs/>
+        </w:rPr>
+        <w:t xml:space="preserve">Skalowalność – </w:t>
+      </w:r>
+      <w:r>
+        <w:rPr>
+          <w:bCs/>
+        </w:rPr>
+        <w:t>wiele urządzeń może się podłączyć do serwera.</w:t>
+      </w:r>
+    </w:p>
+    <w:p>
+      <w:pPr>
+        <w:pStyle w:val="Bezodstpw"/>
+        <w:rPr>
           <w:sz w:val="24"/>
           <w:szCs w:val="24"/>
         </w:rPr>
@@ -574,7 +672,6 @@
           <w:sz w:val="28"/>
           <w:szCs w:val="28"/>
         </w:rPr>
-        <w:lastRenderedPageBreak/>
         <w:t>D</w:t>
       </w:r>
       <w:r>
@@ -697,12 +794,153 @@
           <w:szCs w:val="28"/>
         </w:rPr>
       </w:pPr>
-      <w:r>
-        <w:rPr>
-          <w:b/>
-          <w:sz w:val="28"/>
-          <w:szCs w:val="28"/>
-        </w:rPr>
+    </w:p>
+    <w:p>
+      <w:pPr>
+        <w:pStyle w:val="Bezodstpw"/>
+        <w:rPr>
+          <w:b/>
+          <w:sz w:val="28"/>
+          <w:szCs w:val="28"/>
+        </w:rPr>
+      </w:pPr>
+    </w:p>
+    <w:p>
+      <w:pPr>
+        <w:pStyle w:val="Bezodstpw"/>
+        <w:rPr>
+          <w:b/>
+          <w:sz w:val="28"/>
+          <w:szCs w:val="28"/>
+        </w:rPr>
+      </w:pPr>
+    </w:p>
+    <w:p>
+      <w:pPr>
+        <w:pStyle w:val="Bezodstpw"/>
+        <w:rPr>
+          <w:b/>
+          <w:sz w:val="28"/>
+          <w:szCs w:val="28"/>
+        </w:rPr>
+      </w:pPr>
+    </w:p>
+    <w:p>
+      <w:pPr>
+        <w:pStyle w:val="Bezodstpw"/>
+        <w:rPr>
+          <w:b/>
+          <w:sz w:val="28"/>
+          <w:szCs w:val="28"/>
+        </w:rPr>
+      </w:pPr>
+    </w:p>
+    <w:p>
+      <w:pPr>
+        <w:pStyle w:val="Bezodstpw"/>
+        <w:rPr>
+          <w:b/>
+          <w:sz w:val="28"/>
+          <w:szCs w:val="28"/>
+        </w:rPr>
+      </w:pPr>
+    </w:p>
+    <w:p>
+      <w:pPr>
+        <w:pStyle w:val="Bezodstpw"/>
+        <w:rPr>
+          <w:b/>
+          <w:sz w:val="28"/>
+          <w:szCs w:val="28"/>
+        </w:rPr>
+      </w:pPr>
+    </w:p>
+    <w:p>
+      <w:pPr>
+        <w:pStyle w:val="Bezodstpw"/>
+        <w:rPr>
+          <w:b/>
+          <w:sz w:val="28"/>
+          <w:szCs w:val="28"/>
+        </w:rPr>
+      </w:pPr>
+    </w:p>
+    <w:p>
+      <w:pPr>
+        <w:pStyle w:val="Bezodstpw"/>
+        <w:rPr>
+          <w:b/>
+          <w:sz w:val="28"/>
+          <w:szCs w:val="28"/>
+        </w:rPr>
+      </w:pPr>
+    </w:p>
+    <w:p>
+      <w:pPr>
+        <w:pStyle w:val="Bezodstpw"/>
+        <w:rPr>
+          <w:b/>
+          <w:sz w:val="28"/>
+          <w:szCs w:val="28"/>
+        </w:rPr>
+      </w:pPr>
+    </w:p>
+    <w:p>
+      <w:pPr>
+        <w:pStyle w:val="Bezodstpw"/>
+        <w:rPr>
+          <w:b/>
+          <w:sz w:val="28"/>
+          <w:szCs w:val="28"/>
+        </w:rPr>
+      </w:pPr>
+    </w:p>
+    <w:p>
+      <w:pPr>
+        <w:pStyle w:val="Bezodstpw"/>
+        <w:rPr>
+          <w:b/>
+          <w:sz w:val="28"/>
+          <w:szCs w:val="28"/>
+        </w:rPr>
+      </w:pPr>
+    </w:p>
+    <w:p>
+      <w:pPr>
+        <w:pStyle w:val="Bezodstpw"/>
+        <w:rPr>
+          <w:b/>
+          <w:sz w:val="28"/>
+          <w:szCs w:val="28"/>
+        </w:rPr>
+      </w:pPr>
+    </w:p>
+    <w:p>
+      <w:pPr>
+        <w:pStyle w:val="Bezodstpw"/>
+        <w:rPr>
+          <w:b/>
+          <w:sz w:val="28"/>
+          <w:szCs w:val="28"/>
+        </w:rPr>
+      </w:pPr>
+    </w:p>
+    <w:p>
+      <w:pPr>
+        <w:pStyle w:val="Bezodstpw"/>
+        <w:rPr>
+          <w:b/>
+          <w:sz w:val="28"/>
+          <w:szCs w:val="28"/>
+        </w:rPr>
+      </w:pPr>
+      <w:r>
+        <w:rPr>
+          <w:b/>
+          <w:sz w:val="28"/>
+          <w:szCs w:val="28"/>
+        </w:rPr>
+        <w:lastRenderedPageBreak/>
         <w:t>D</w:t>
       </w:r>
       <w:r>
@@ -775,6 +1013,345 @@
           </wp:inline>
         </w:drawing>
       </w:r>
+    </w:p>
+    <w:p>
+      <w:pPr>
+        <w:pStyle w:val="Bezodstpw"/>
+        <w:rPr>
+          <w:b/>
+          <w:sz w:val="28"/>
+          <w:szCs w:val="28"/>
+        </w:rPr>
+      </w:pPr>
+    </w:p>
+    <w:p>
+      <w:pPr>
+        <w:pStyle w:val="Bezodstpw"/>
+        <w:rPr>
+          <w:b/>
+          <w:sz w:val="28"/>
+          <w:szCs w:val="28"/>
+        </w:rPr>
+      </w:pPr>
+      <w:r>
+        <w:rPr>
+          <w:b/>
+          <w:sz w:val="28"/>
+          <w:szCs w:val="28"/>
+        </w:rPr>
+        <w:t>Diagram komunikacji:</w:t>
+      </w:r>
+    </w:p>
+    <w:p>
+      <w:pPr>
+        <w:pStyle w:val="Bezodstpw"/>
+        <w:rPr>
+          <w:b/>
+          <w:sz w:val="28"/>
+          <w:szCs w:val="28"/>
+        </w:rPr>
+      </w:pPr>
+      <w:r>
+        <w:rPr>
+          <w:b/>
+          <w:noProof/>
+          <w:sz w:val="28"/>
+          <w:szCs w:val="28"/>
+          <w:lang w:eastAsia="pl-PL"/>
+        </w:rPr>
+        <w:drawing>
+          <wp:inline distT="0" distB="0" distL="0" distR="0">
+            <wp:extent cx="5760720" cy="2487930"/>
+            <wp:effectExtent l="19050" t="0" r="0" b="0"/>
+            <wp:docPr id="6" name="Obraz 5" descr="diagram_komunikacji2.jpg"/>
+            <wp:cNvGraphicFramePr>
+              <a:graphicFrameLocks xmlns:a="http://schemas.openxmlformats.org/drawingml/2006/main" noChangeAspect="1"/>
+            </wp:cNvGraphicFramePr>
+            <a:graphic xmlns:a="http://schemas.openxmlformats.org/drawingml/2006/main">
+              <a:graphicData uri="http://schemas.openxmlformats.org/drawingml/2006/picture">
+                <pic:pic xmlns:pic="http://schemas.openxmlformats.org/drawingml/2006/picture">
+                  <pic:nvPicPr>
+                    <pic:cNvPr id="0" name="diagram_komunikacji2.jpg"/>
+                    <pic:cNvPicPr/>
+                  </pic:nvPicPr>
+                  <pic:blipFill>
+                    <a:blip r:embed="rId8" cstate="print"/>
+                    <a:stretch>
+                      <a:fillRect/>
+                    </a:stretch>
+                  </pic:blipFill>
+                  <pic:spPr>
+                    <a:xfrm>
+                      <a:off x="0" y="0"/>
+                      <a:ext cx="5760720" cy="2487930"/>
+                    </a:xfrm>
+                    <a:prstGeom prst="rect">
+                      <a:avLst/>
+                    </a:prstGeom>
+                  </pic:spPr>
+                </pic:pic>
+              </a:graphicData>
+            </a:graphic>
+          </wp:inline>
+        </w:drawing>
+      </w:r>
+    </w:p>
+    <w:p>
+      <w:pPr>
+        <w:pStyle w:val="Bezodstpw"/>
+        <w:rPr>
+          <w:b/>
+          <w:sz w:val="28"/>
+          <w:szCs w:val="28"/>
+        </w:rPr>
+      </w:pPr>
+    </w:p>
+    <w:p>
+      <w:pPr>
+        <w:pStyle w:val="Bezodstpw"/>
+        <w:rPr>
+          <w:b/>
+          <w:sz w:val="28"/>
+          <w:szCs w:val="28"/>
+        </w:rPr>
+      </w:pPr>
+    </w:p>
+    <w:p>
+      <w:pPr>
+        <w:pStyle w:val="Bezodstpw"/>
+        <w:rPr>
+          <w:b/>
+          <w:sz w:val="28"/>
+          <w:szCs w:val="28"/>
+        </w:rPr>
+      </w:pPr>
+    </w:p>
+    <w:p>
+      <w:pPr>
+        <w:pStyle w:val="Bezodstpw"/>
+        <w:rPr>
+          <w:b/>
+          <w:sz w:val="28"/>
+          <w:szCs w:val="28"/>
+        </w:rPr>
+      </w:pPr>
+    </w:p>
+    <w:p>
+      <w:pPr>
+        <w:pStyle w:val="Bezodstpw"/>
+        <w:rPr>
+          <w:b/>
+          <w:sz w:val="28"/>
+          <w:szCs w:val="28"/>
+        </w:rPr>
+      </w:pPr>
+    </w:p>
+    <w:p>
+      <w:pPr>
+        <w:pStyle w:val="Bezodstpw"/>
+        <w:rPr>
+          <w:b/>
+          <w:sz w:val="28"/>
+          <w:szCs w:val="28"/>
+        </w:rPr>
+      </w:pPr>
+    </w:p>
+    <w:p>
+      <w:pPr>
+        <w:pStyle w:val="Bezodstpw"/>
+        <w:rPr>
+          <w:b/>
+          <w:sz w:val="28"/>
+          <w:szCs w:val="28"/>
+        </w:rPr>
+      </w:pPr>
+    </w:p>
+    <w:p>
+      <w:pPr>
+        <w:pStyle w:val="Bezodstpw"/>
+        <w:rPr>
+          <w:b/>
+          <w:sz w:val="28"/>
+          <w:szCs w:val="28"/>
+        </w:rPr>
+      </w:pPr>
+    </w:p>
+    <w:p>
+      <w:pPr>
+        <w:pStyle w:val="Bezodstpw"/>
+        <w:rPr>
+          <w:b/>
+          <w:sz w:val="28"/>
+          <w:szCs w:val="28"/>
+        </w:rPr>
+      </w:pPr>
+    </w:p>
+    <w:p>
+      <w:pPr>
+        <w:pStyle w:val="Bezodstpw"/>
+        <w:rPr>
+          <w:b/>
+          <w:sz w:val="28"/>
+          <w:szCs w:val="28"/>
+        </w:rPr>
+      </w:pPr>
+    </w:p>
+    <w:p>
+      <w:pPr>
+        <w:pStyle w:val="Bezodstpw"/>
+        <w:rPr>
+          <w:b/>
+          <w:sz w:val="28"/>
+          <w:szCs w:val="28"/>
+        </w:rPr>
+      </w:pPr>
+      <w:r>
+        <w:rPr>
+          <w:b/>
+          <w:sz w:val="28"/>
+          <w:szCs w:val="28"/>
+        </w:rPr>
+        <w:t>Diagram sekwencji:</w:t>
+      </w:r>
+    </w:p>
+    <w:p>
+      <w:pPr>
+        <w:pStyle w:val="Bezodstpw"/>
+        <w:rPr>
+          <w:b/>
+          <w:sz w:val="28"/>
+          <w:szCs w:val="28"/>
+        </w:rPr>
+      </w:pPr>
+      <w:r>
+        <w:rPr>
+          <w:b/>
+          <w:noProof/>
+          <w:sz w:val="28"/>
+          <w:szCs w:val="28"/>
+          <w:lang w:eastAsia="pl-PL"/>
+        </w:rPr>
+        <w:drawing>
+          <wp:inline distT="0" distB="0" distL="0" distR="0">
+            <wp:extent cx="5760720" cy="3243580"/>
+            <wp:effectExtent l="19050" t="0" r="0" b="0"/>
+            <wp:docPr id="5" name="Obraz 4" descr="diagram_sekewncji.jpg"/>
+            <wp:cNvGraphicFramePr>
+              <a:graphicFrameLocks xmlns:a="http://schemas.openxmlformats.org/drawingml/2006/main" noChangeAspect="1"/>
+            </wp:cNvGraphicFramePr>
+            <a:graphic xmlns:a="http://schemas.openxmlformats.org/drawingml/2006/main">
+              <a:graphicData uri="http://schemas.openxmlformats.org/drawingml/2006/picture">
+                <pic:pic xmlns:pic="http://schemas.openxmlformats.org/drawingml/2006/picture">
+                  <pic:nvPicPr>
+                    <pic:cNvPr id="0" name="diagram_sekewncji.jpg"/>
+                    <pic:cNvPicPr/>
+                  </pic:nvPicPr>
+                  <pic:blipFill>
+                    <a:blip r:embed="rId9" cstate="print"/>
+                    <a:stretch>
+                      <a:fillRect/>
+                    </a:stretch>
+                  </pic:blipFill>
+                  <pic:spPr>
+                    <a:xfrm>
+                      <a:off x="0" y="0"/>
+                      <a:ext cx="5760720" cy="3243580"/>
+                    </a:xfrm>
+                    <a:prstGeom prst="rect">
+                      <a:avLst/>
+                    </a:prstGeom>
+                  </pic:spPr>
+                </pic:pic>
+              </a:graphicData>
+            </a:graphic>
+          </wp:inline>
+        </w:drawing>
+      </w:r>
+    </w:p>
+    <w:p>
+      <w:pPr>
+        <w:pStyle w:val="Bezodstpw"/>
+        <w:rPr>
+          <w:b/>
+          <w:sz w:val="28"/>
+          <w:szCs w:val="28"/>
+        </w:rPr>
+      </w:pPr>
+    </w:p>
+    <w:p>
+      <w:pPr>
+        <w:pStyle w:val="Bezodstpw"/>
+        <w:rPr>
+          <w:b/>
+          <w:sz w:val="28"/>
+          <w:szCs w:val="28"/>
+        </w:rPr>
+      </w:pPr>
+    </w:p>
+    <w:p>
+      <w:pPr>
+        <w:pStyle w:val="Bezodstpw"/>
+        <w:rPr>
+          <w:b/>
+          <w:sz w:val="28"/>
+          <w:szCs w:val="28"/>
+        </w:rPr>
+      </w:pPr>
+      <w:r>
+        <w:rPr>
+          <w:b/>
+          <w:sz w:val="28"/>
+          <w:szCs w:val="28"/>
+        </w:rPr>
+        <w:t>Wnioski:</w:t>
+      </w:r>
+    </w:p>
+    <w:p>
+      <w:pPr>
+        <w:pStyle w:val="Bezodstpw"/>
+        <w:rPr>
+          <w:sz w:val="24"/>
+          <w:szCs w:val="24"/>
+        </w:rPr>
+      </w:pPr>
+      <w:r>
+        <w:rPr>
+          <w:sz w:val="24"/>
+          <w:szCs w:val="24"/>
+        </w:rPr>
+        <w:t xml:space="preserve">Aplikacja działa poprawie lecz nie udało się mi uzyskać </w:t>
+      </w:r>
+      <w:r>
+        <w:rPr>
+          <w:sz w:val="24"/>
+          <w:szCs w:val="24"/>
+        </w:rPr>
+        <w:t>logowania z</w:t>
+      </w:r>
+      <w:r>
+        <w:rPr>
+          <w:sz w:val="24"/>
+          <w:szCs w:val="24"/>
+        </w:rPr>
+        <w:t xml:space="preserve"> przyczyn technicznych.</w:t>
+      </w:r>
+      <w:r>
+        <w:rPr>
+          <w:sz w:val="24"/>
+          <w:szCs w:val="24"/>
+        </w:rPr>
+        <w:t xml:space="preserve"> Najlepszym rozwiązaniem tego problemu było wystawienie API dla urządzenia mobilnego do logowania przez serwer. </w:t>
+      </w:r>
+    </w:p>
+    <w:p>
+      <w:pPr>
+        <w:pStyle w:val="Bezodstpw"/>
+        <w:rPr>
+          <w:b/>
+          <w:sz w:val="28"/>
+          <w:szCs w:val="28"/>
+        </w:rPr>
+      </w:pPr>
     </w:p>
     <w:sectPr>
       <w:pgSz w:w="11906" w:h="16838"/>

</xml_diff>